<commit_message>
added my shit in create database
</commit_message>
<xml_diff>
--- a/CREATE DATABASE examinator.docx
+++ b/CREATE DATABASE examinator.docx
@@ -40,8 +40,20 @@
           <w:bdr w:val="none" w:sz="0" w:space="0" w:color="auto" w:frame="1"/>
           <w:lang w:val="en-GB" w:eastAsia="de-DE"/>
         </w:rPr>
-        <w:t>DROP DATABASE examinator;</w:t>
-      </w:r>
+        <w:t xml:space="preserve">DROP DATABASE </w:t>
+      </w:r>
+      <w:proofErr w:type="gramStart"/>
+      <w:r>
+        <w:rPr>
+          <w:rFonts w:ascii="inherit" w:eastAsia="Times New Roman" w:hAnsi="inherit" w:cs="Courier New"/>
+          <w:sz w:val="20"/>
+          <w:szCs w:val="20"/>
+          <w:bdr w:val="none" w:sz="0" w:space="0" w:color="auto" w:frame="1"/>
+          <w:lang w:val="en-GB" w:eastAsia="de-DE"/>
+        </w:rPr>
+        <w:t>examinator;</w:t>
+      </w:r>
+      <w:proofErr w:type="gramEnd"/>
     </w:p>
     <w:p>
       <w:pPr>
@@ -82,6 +94,7 @@
         </w:rPr>
         <w:t xml:space="preserve">CREATE DATABASE </w:t>
       </w:r>
+      <w:proofErr w:type="gramStart"/>
       <w:r>
         <w:rPr>
           <w:rFonts w:ascii="inherit" w:eastAsia="Times New Roman" w:hAnsi="inherit" w:cs="Courier New"/>
@@ -102,6 +115,7 @@
         </w:rPr>
         <w:t>;</w:t>
       </w:r>
+      <w:proofErr w:type="gramEnd"/>
     </w:p>
     <w:p>
       <w:pPr>
@@ -113,7 +127,14 @@
         <w:rPr>
           <w:lang w:val="en-GB"/>
         </w:rPr>
-        <w:t>USE exa</w:t>
+        <w:t xml:space="preserve">USE </w:t>
+      </w:r>
+      <w:proofErr w:type="gramStart"/>
+      <w:r>
+        <w:rPr>
+          <w:lang w:val="en-GB"/>
+        </w:rPr>
+        <w:t>exa</w:t>
       </w:r>
       <w:r>
         <w:rPr>
@@ -121,6 +142,263 @@
         </w:rPr>
         <w:t>minator;</w:t>
       </w:r>
+      <w:proofErr w:type="gramEnd"/>
+    </w:p>
+    <w:p>
+      <w:pPr>
+        <w:rPr>
+          <w:lang w:val="en-GB"/>
+        </w:rPr>
+      </w:pPr>
+    </w:p>
+    <w:p>
+      <w:pPr>
+        <w:rPr>
+          <w:lang w:val="en-US"/>
+        </w:rPr>
+      </w:pPr>
+      <w:r>
+        <w:rPr>
+          <w:lang w:val="en-US"/>
+        </w:rPr>
+        <w:t xml:space="preserve">CREATE TABLE </w:t>
+      </w:r>
+      <w:proofErr w:type="gramStart"/>
+      <w:r>
+        <w:rPr>
+          <w:lang w:val="en-US"/>
+        </w:rPr>
+        <w:t>users(</w:t>
+      </w:r>
+      <w:proofErr w:type="gramEnd"/>
+    </w:p>
+    <w:p>
+      <w:pPr>
+        <w:ind w:firstLine="708"/>
+        <w:rPr>
+          <w:lang w:val="en-US"/>
+        </w:rPr>
+      </w:pPr>
+      <w:proofErr w:type="spellStart"/>
+      <w:r>
+        <w:rPr>
+          <w:lang w:val="en-US"/>
+        </w:rPr>
+        <w:t>userId</w:t>
+      </w:r>
+      <w:proofErr w:type="spellEnd"/>
+      <w:r>
+        <w:rPr>
+          <w:lang w:val="en-US"/>
+        </w:rPr>
+        <w:t xml:space="preserve"> </w:t>
+      </w:r>
+      <w:proofErr w:type="gramStart"/>
+      <w:r>
+        <w:rPr>
+          <w:lang w:val="en-US"/>
+        </w:rPr>
+        <w:t>int(</w:t>
+      </w:r>
+      <w:proofErr w:type="gramEnd"/>
+      <w:r>
+        <w:rPr>
+          <w:lang w:val="en-US"/>
+        </w:rPr>
+        <w:t>11) PRIMARY KEY AUTO_INCREMENT NOT NULL,</w:t>
+      </w:r>
+    </w:p>
+    <w:p>
+      <w:pPr>
+        <w:ind w:left="708"/>
+        <w:rPr>
+          <w:lang w:val="en-US"/>
+        </w:rPr>
+      </w:pPr>
+      <w:proofErr w:type="spellStart"/>
+      <w:r>
+        <w:rPr>
+          <w:lang w:val="en-US"/>
+        </w:rPr>
+        <w:t>userName</w:t>
+      </w:r>
+      <w:proofErr w:type="spellEnd"/>
+      <w:r>
+        <w:rPr>
+          <w:lang w:val="en-US"/>
+        </w:rPr>
+        <w:t xml:space="preserve"> </w:t>
+      </w:r>
+      <w:proofErr w:type="gramStart"/>
+      <w:r>
+        <w:rPr>
+          <w:lang w:val="en-US"/>
+        </w:rPr>
+        <w:t>varchar(</w:t>
+      </w:r>
+      <w:proofErr w:type="gramEnd"/>
+      <w:r>
+        <w:rPr>
+          <w:lang w:val="en-US"/>
+        </w:rPr>
+        <w:t>128) NOT NULL,</w:t>
+      </w:r>
+    </w:p>
+    <w:p>
+      <w:pPr>
+        <w:ind w:left="708"/>
+        <w:rPr>
+          <w:lang w:val="en-US"/>
+        </w:rPr>
+      </w:pPr>
+      <w:proofErr w:type="spellStart"/>
+      <w:r>
+        <w:rPr>
+          <w:lang w:val="en-US"/>
+        </w:rPr>
+        <w:t>userEmail</w:t>
+      </w:r>
+      <w:proofErr w:type="spellEnd"/>
+      <w:r>
+        <w:rPr>
+          <w:lang w:val="en-US"/>
+        </w:rPr>
+        <w:t xml:space="preserve"> </w:t>
+      </w:r>
+      <w:proofErr w:type="gramStart"/>
+      <w:r>
+        <w:rPr>
+          <w:lang w:val="en-US"/>
+        </w:rPr>
+        <w:t>varchar(</w:t>
+      </w:r>
+      <w:proofErr w:type="gramEnd"/>
+      <w:r>
+        <w:rPr>
+          <w:lang w:val="en-US"/>
+        </w:rPr>
+        <w:t>128) NOT NULL,</w:t>
+      </w:r>
+    </w:p>
+    <w:p>
+      <w:pPr>
+        <w:ind w:left="708"/>
+        <w:rPr>
+          <w:lang w:val="en-US"/>
+        </w:rPr>
+      </w:pPr>
+      <w:proofErr w:type="spellStart"/>
+      <w:r>
+        <w:rPr>
+          <w:lang w:val="en-US"/>
+        </w:rPr>
+        <w:t>userUid</w:t>
+      </w:r>
+      <w:proofErr w:type="spellEnd"/>
+      <w:r>
+        <w:rPr>
+          <w:lang w:val="en-US"/>
+        </w:rPr>
+        <w:t xml:space="preserve"> </w:t>
+      </w:r>
+      <w:proofErr w:type="gramStart"/>
+      <w:r>
+        <w:rPr>
+          <w:lang w:val="en-US"/>
+        </w:rPr>
+        <w:t>varchar(</w:t>
+      </w:r>
+      <w:proofErr w:type="gramEnd"/>
+      <w:r>
+        <w:rPr>
+          <w:lang w:val="en-US"/>
+        </w:rPr>
+        <w:t>128) NOT NULL,</w:t>
+      </w:r>
+    </w:p>
+    <w:p>
+      <w:pPr>
+        <w:ind w:left="708"/>
+        <w:rPr>
+          <w:lang w:val="en-US"/>
+        </w:rPr>
+      </w:pPr>
+      <w:proofErr w:type="spellStart"/>
+      <w:r>
+        <w:rPr>
+          <w:lang w:val="en-US"/>
+        </w:rPr>
+        <w:t>userPwd</w:t>
+      </w:r>
+      <w:proofErr w:type="spellEnd"/>
+      <w:r>
+        <w:rPr>
+          <w:lang w:val="en-US"/>
+        </w:rPr>
+        <w:t xml:space="preserve"> </w:t>
+      </w:r>
+      <w:proofErr w:type="gramStart"/>
+      <w:r>
+        <w:rPr>
+          <w:lang w:val="en-US"/>
+        </w:rPr>
+        <w:t>varchar(</w:t>
+      </w:r>
+      <w:proofErr w:type="gramEnd"/>
+      <w:r>
+        <w:rPr>
+          <w:lang w:val="en-US"/>
+        </w:rPr>
+        <w:t>128) NOT NULL,</w:t>
+      </w:r>
+    </w:p>
+    <w:p>
+      <w:pPr>
+        <w:ind w:left="708"/>
+        <w:rPr>
+          <w:lang w:val="en-US"/>
+        </w:rPr>
+      </w:pPr>
+      <w:proofErr w:type="spellStart"/>
+      <w:r>
+        <w:rPr>
+          <w:lang w:val="en-US"/>
+        </w:rPr>
+        <w:t>userPos</w:t>
+      </w:r>
+      <w:proofErr w:type="spellEnd"/>
+      <w:r>
+        <w:rPr>
+          <w:lang w:val="en-US"/>
+        </w:rPr>
+        <w:t xml:space="preserve"> ENUM('</w:t>
+      </w:r>
+      <w:proofErr w:type="spellStart"/>
+      <w:r>
+        <w:rPr>
+          <w:lang w:val="en-US"/>
+        </w:rPr>
+        <w:t>Student','Professor','Admin</w:t>
+      </w:r>
+      <w:proofErr w:type="spellEnd"/>
+      <w:r>
+        <w:rPr>
+          <w:lang w:val="en-US"/>
+        </w:rPr>
+        <w:t>') DEFAULT 'Student' NOT NULL</w:t>
+      </w:r>
+    </w:p>
+    <w:p>
+      <w:r>
+        <w:t>);</w:t>
+      </w:r>
+    </w:p>
+    <w:p>
+      <w:pPr>
+        <w:rPr>
+          <w:lang w:val="en-GB"/>
+        </w:rPr>
+      </w:pPr>
     </w:p>
     <w:p>
       <w:pPr>
@@ -189,7 +467,20 @@
           <w:shd w:val="clear" w:color="auto" w:fill="FFFFFF"/>
           <w:lang w:val="en-GB"/>
         </w:rPr>
-        <w:t>`examinator`</w:t>
+        <w:t>`examinator</w:t>
+      </w:r>
+      <w:proofErr w:type="gramStart"/>
+      <w:r>
+        <w:rPr>
+          <w:rStyle w:val="cm-variable-2"/>
+          <w:rFonts w:ascii="Courier New" w:hAnsi="Courier New" w:cs="Courier New"/>
+          <w:color w:val="0055AA"/>
+          <w:sz w:val="16"/>
+          <w:szCs w:val="16"/>
+          <w:shd w:val="clear" w:color="auto" w:fill="FFFFFF"/>
+          <w:lang w:val="en-GB"/>
+        </w:rPr>
+        <w:t>`</w:t>
       </w:r>
       <w:r>
         <w:rPr>
@@ -212,7 +503,34 @@
           <w:shd w:val="clear" w:color="auto" w:fill="FFFFFF"/>
           <w:lang w:val="en-GB"/>
         </w:rPr>
-        <w:t>`prof_asig`</w:t>
+        <w:t>`</w:t>
+      </w:r>
+      <w:proofErr w:type="spellStart"/>
+      <w:proofErr w:type="gramEnd"/>
+      <w:r>
+        <w:rPr>
+          <w:rStyle w:val="cm-variable-2"/>
+          <w:rFonts w:ascii="Courier New" w:hAnsi="Courier New" w:cs="Courier New"/>
+          <w:color w:val="0055AA"/>
+          <w:sz w:val="16"/>
+          <w:szCs w:val="16"/>
+          <w:shd w:val="clear" w:color="auto" w:fill="FFFFFF"/>
+          <w:lang w:val="en-GB"/>
+        </w:rPr>
+        <w:t>prof_asig</w:t>
+      </w:r>
+      <w:proofErr w:type="spellEnd"/>
+      <w:r>
+        <w:rPr>
+          <w:rStyle w:val="cm-variable-2"/>
+          <w:rFonts w:ascii="Courier New" w:hAnsi="Courier New" w:cs="Courier New"/>
+          <w:color w:val="0055AA"/>
+          <w:sz w:val="16"/>
+          <w:szCs w:val="16"/>
+          <w:shd w:val="clear" w:color="auto" w:fill="FFFFFF"/>
+          <w:lang w:val="en-GB"/>
+        </w:rPr>
+        <w:t>`</w:t>
       </w:r>
       <w:r>
         <w:rPr>
@@ -270,7 +588,33 @@
           <w:shd w:val="clear" w:color="auto" w:fill="FFFFFF"/>
           <w:lang w:val="en-GB"/>
         </w:rPr>
-        <w:t>`prof_username`</w:t>
+        <w:t>`</w:t>
+      </w:r>
+      <w:proofErr w:type="spellStart"/>
+      <w:r>
+        <w:rPr>
+          <w:rStyle w:val="cm-variable-2"/>
+          <w:rFonts w:ascii="Courier New" w:hAnsi="Courier New" w:cs="Courier New"/>
+          <w:color w:val="0055AA"/>
+          <w:sz w:val="16"/>
+          <w:szCs w:val="16"/>
+          <w:shd w:val="clear" w:color="auto" w:fill="FFFFFF"/>
+          <w:lang w:val="en-GB"/>
+        </w:rPr>
+        <w:t>prof_username</w:t>
+      </w:r>
+      <w:proofErr w:type="spellEnd"/>
+      <w:r>
+        <w:rPr>
+          <w:rStyle w:val="cm-variable-2"/>
+          <w:rFonts w:ascii="Courier New" w:hAnsi="Courier New" w:cs="Courier New"/>
+          <w:color w:val="0055AA"/>
+          <w:sz w:val="16"/>
+          <w:szCs w:val="16"/>
+          <w:shd w:val="clear" w:color="auto" w:fill="FFFFFF"/>
+          <w:lang w:val="en-GB"/>
+        </w:rPr>
+        <w:t>`</w:t>
       </w:r>
       <w:r>
         <w:rPr>
@@ -445,7 +789,33 @@
           <w:shd w:val="clear" w:color="auto" w:fill="FFFFFF"/>
           <w:lang w:val="en-GB"/>
         </w:rPr>
-        <w:t>`asig`</w:t>
+        <w:t>`</w:t>
+      </w:r>
+      <w:proofErr w:type="spellStart"/>
+      <w:r>
+        <w:rPr>
+          <w:rStyle w:val="cm-variable-2"/>
+          <w:rFonts w:ascii="Courier New" w:hAnsi="Courier New" w:cs="Courier New"/>
+          <w:color w:val="0055AA"/>
+          <w:sz w:val="16"/>
+          <w:szCs w:val="16"/>
+          <w:shd w:val="clear" w:color="auto" w:fill="FFFFFF"/>
+          <w:lang w:val="en-GB"/>
+        </w:rPr>
+        <w:t>asig</w:t>
+      </w:r>
+      <w:proofErr w:type="spellEnd"/>
+      <w:r>
+        <w:rPr>
+          <w:rStyle w:val="cm-variable-2"/>
+          <w:rFonts w:ascii="Courier New" w:hAnsi="Courier New" w:cs="Courier New"/>
+          <w:color w:val="0055AA"/>
+          <w:sz w:val="16"/>
+          <w:szCs w:val="16"/>
+          <w:shd w:val="clear" w:color="auto" w:fill="FFFFFF"/>
+          <w:lang w:val="en-GB"/>
+        </w:rPr>
+        <w:t>`</w:t>
       </w:r>
       <w:r>
         <w:rPr>
@@ -601,6 +971,7 @@
         </w:rPr>
         <w:t>`</w:t>
       </w:r>
+      <w:proofErr w:type="spellStart"/>
       <w:r>
         <w:rPr>
           <w:rStyle w:val="cm-variable-2"/>
@@ -613,6 +984,7 @@
         </w:rPr>
         <w:t>exam_running</w:t>
       </w:r>
+      <w:proofErr w:type="spellEnd"/>
       <w:r>
         <w:rPr>
           <w:rStyle w:val="cm-variable-2"/>
@@ -636,6 +1008,7 @@
         </w:rPr>
         <w:t> </w:t>
       </w:r>
+      <w:proofErr w:type="gramStart"/>
       <w:r>
         <w:rPr>
           <w:rStyle w:val="cm-builtin"/>
@@ -668,6 +1041,7 @@
         </w:rPr>
         <w:t>(</w:t>
       </w:r>
+      <w:proofErr w:type="gramEnd"/>
       <w:r>
         <w:rPr>
           <w:rStyle w:val="cm-number"/>
@@ -710,6 +1084,7 @@
           <w:sz w:val="16"/>
           <w:szCs w:val="16"/>
           <w:shd w:val="clear" w:color="auto" w:fill="FFFFFF"/>
+          <w:lang w:val="en-US"/>
         </w:rPr>
         <w:t xml:space="preserve">NOT NULL DEFAULT 0 </w:t>
       </w:r>
@@ -781,6 +1156,7 @@
         </w:rPr>
         <w:t> </w:t>
       </w:r>
+      <w:proofErr w:type="spellStart"/>
       <w:r>
         <w:rPr>
           <w:rStyle w:val="cm-keyword"/>
@@ -792,6 +1168,7 @@
         </w:rPr>
         <w:t>InnoDB</w:t>
       </w:r>
+      <w:proofErr w:type="spellEnd"/>
       <w:r>
         <w:rPr>
           <w:rStyle w:val="cm-punctuation"/>
@@ -885,7 +1262,20 @@
           <w:shd w:val="clear" w:color="auto" w:fill="FFFFFF"/>
           <w:lang w:val="en-GB"/>
         </w:rPr>
-        <w:t>`examinator`</w:t>
+        <w:t>`examinator</w:t>
+      </w:r>
+      <w:proofErr w:type="gramStart"/>
+      <w:r>
+        <w:rPr>
+          <w:rStyle w:val="cm-variable-2"/>
+          <w:rFonts w:ascii="Courier New" w:hAnsi="Courier New" w:cs="Courier New"/>
+          <w:color w:val="0055AA"/>
+          <w:sz w:val="16"/>
+          <w:szCs w:val="16"/>
+          <w:shd w:val="clear" w:color="auto" w:fill="FFFFFF"/>
+          <w:lang w:val="en-GB"/>
+        </w:rPr>
+        <w:t>`</w:t>
       </w:r>
       <w:r>
         <w:rPr>
@@ -910,6 +1300,8 @@
         </w:rPr>
         <w:t>`</w:t>
       </w:r>
+      <w:proofErr w:type="spellStart"/>
+      <w:proofErr w:type="gramEnd"/>
       <w:r>
         <w:rPr>
           <w:rStyle w:val="cm-variable-2"/>
@@ -932,7 +1324,20 @@
           <w:shd w:val="clear" w:color="auto" w:fill="FFFFFF"/>
           <w:lang w:val="en-GB"/>
         </w:rPr>
-        <w:t>_asig`</w:t>
+        <w:t>_asig</w:t>
+      </w:r>
+      <w:proofErr w:type="spellEnd"/>
+      <w:r>
+        <w:rPr>
+          <w:rStyle w:val="cm-variable-2"/>
+          <w:rFonts w:ascii="Courier New" w:hAnsi="Courier New" w:cs="Courier New"/>
+          <w:color w:val="0055AA"/>
+          <w:sz w:val="16"/>
+          <w:szCs w:val="16"/>
+          <w:shd w:val="clear" w:color="auto" w:fill="FFFFFF"/>
+          <w:lang w:val="en-GB"/>
+        </w:rPr>
+        <w:t>`</w:t>
       </w:r>
       <w:r>
         <w:rPr>
@@ -992,6 +1397,7 @@
         </w:rPr>
         <w:t>`</w:t>
       </w:r>
+      <w:proofErr w:type="spellStart"/>
       <w:r>
         <w:rPr>
           <w:rStyle w:val="cm-variable-2"/>
@@ -1014,7 +1420,20 @@
           <w:shd w:val="clear" w:color="auto" w:fill="FFFFFF"/>
           <w:lang w:val="en-GB"/>
         </w:rPr>
-        <w:t>_username`</w:t>
+        <w:t>_username</w:t>
+      </w:r>
+      <w:proofErr w:type="spellEnd"/>
+      <w:r>
+        <w:rPr>
+          <w:rStyle w:val="cm-variable-2"/>
+          <w:rFonts w:ascii="Courier New" w:hAnsi="Courier New" w:cs="Courier New"/>
+          <w:color w:val="0055AA"/>
+          <w:sz w:val="16"/>
+          <w:szCs w:val="16"/>
+          <w:shd w:val="clear" w:color="auto" w:fill="FFFFFF"/>
+          <w:lang w:val="en-GB"/>
+        </w:rPr>
+        <w:t>`</w:t>
       </w:r>
       <w:r>
         <w:rPr>
@@ -1189,7 +1608,33 @@
           <w:shd w:val="clear" w:color="auto" w:fill="FFFFFF"/>
           <w:lang w:val="en-GB"/>
         </w:rPr>
-        <w:t>`asig`</w:t>
+        <w:t>`</w:t>
+      </w:r>
+      <w:proofErr w:type="spellStart"/>
+      <w:r>
+        <w:rPr>
+          <w:rStyle w:val="cm-variable-2"/>
+          <w:rFonts w:ascii="Courier New" w:hAnsi="Courier New" w:cs="Courier New"/>
+          <w:color w:val="0055AA"/>
+          <w:sz w:val="16"/>
+          <w:szCs w:val="16"/>
+          <w:shd w:val="clear" w:color="auto" w:fill="FFFFFF"/>
+          <w:lang w:val="en-GB"/>
+        </w:rPr>
+        <w:t>asig</w:t>
+      </w:r>
+      <w:proofErr w:type="spellEnd"/>
+      <w:r>
+        <w:rPr>
+          <w:rStyle w:val="cm-variable-2"/>
+          <w:rFonts w:ascii="Courier New" w:hAnsi="Courier New" w:cs="Courier New"/>
+          <w:color w:val="0055AA"/>
+          <w:sz w:val="16"/>
+          <w:szCs w:val="16"/>
+          <w:shd w:val="clear" w:color="auto" w:fill="FFFFFF"/>
+          <w:lang w:val="en-GB"/>
+        </w:rPr>
+        <w:t>`</w:t>
       </w:r>
       <w:r>
         <w:rPr>
@@ -1387,6 +1832,7 @@
         </w:rPr>
         <w:t> </w:t>
       </w:r>
+      <w:proofErr w:type="spellStart"/>
       <w:r>
         <w:rPr>
           <w:rStyle w:val="cm-keyword"/>
@@ -1398,6 +1844,7 @@
         </w:rPr>
         <w:t>InnoDB</w:t>
       </w:r>
+      <w:proofErr w:type="spellEnd"/>
       <w:r>
         <w:rPr>
           <w:rStyle w:val="cm-punctuation"/>
@@ -1504,7 +1951,20 @@
           <w:shd w:val="clear" w:color="auto" w:fill="FFFFFF"/>
           <w:lang w:val="en-GB"/>
         </w:rPr>
-        <w:t>`examinator`</w:t>
+        <w:t>`examinator</w:t>
+      </w:r>
+      <w:proofErr w:type="gramStart"/>
+      <w:r>
+        <w:rPr>
+          <w:rStyle w:val="cm-variable-2"/>
+          <w:rFonts w:ascii="Courier New" w:hAnsi="Courier New" w:cs="Courier New"/>
+          <w:color w:val="0055AA"/>
+          <w:sz w:val="16"/>
+          <w:szCs w:val="16"/>
+          <w:shd w:val="clear" w:color="auto" w:fill="FFFFFF"/>
+          <w:lang w:val="en-GB"/>
+        </w:rPr>
+        <w:t>`</w:t>
       </w:r>
       <w:r>
         <w:rPr>
@@ -1527,7 +1987,21 @@
           <w:shd w:val="clear" w:color="auto" w:fill="FFFFFF"/>
           <w:lang w:val="en-GB"/>
         </w:rPr>
-        <w:t>`stud</w:t>
+        <w:t>`</w:t>
+      </w:r>
+      <w:proofErr w:type="spellStart"/>
+      <w:proofErr w:type="gramEnd"/>
+      <w:r>
+        <w:rPr>
+          <w:rStyle w:val="cm-variable-2"/>
+          <w:rFonts w:ascii="Courier New" w:hAnsi="Courier New" w:cs="Courier New"/>
+          <w:color w:val="0055AA"/>
+          <w:sz w:val="16"/>
+          <w:szCs w:val="16"/>
+          <w:shd w:val="clear" w:color="auto" w:fill="FFFFFF"/>
+          <w:lang w:val="en-GB"/>
+        </w:rPr>
+        <w:t>stud</w:t>
       </w:r>
       <w:r>
         <w:rPr>
@@ -1541,6 +2015,7 @@
         </w:rPr>
         <w:t>_answers</w:t>
       </w:r>
+      <w:proofErr w:type="spellEnd"/>
       <w:r>
         <w:rPr>
           <w:rStyle w:val="cm-variable-2"/>
@@ -1609,7 +2084,33 @@
           <w:shd w:val="clear" w:color="auto" w:fill="FFFFFF"/>
           <w:lang w:val="en-GB"/>
         </w:rPr>
-        <w:t>`stud_username`</w:t>
+        <w:t>`</w:t>
+      </w:r>
+      <w:proofErr w:type="spellStart"/>
+      <w:r>
+        <w:rPr>
+          <w:rStyle w:val="cm-variable-2"/>
+          <w:rFonts w:ascii="Courier New" w:hAnsi="Courier New" w:cs="Courier New"/>
+          <w:color w:val="0055AA"/>
+          <w:sz w:val="16"/>
+          <w:szCs w:val="16"/>
+          <w:shd w:val="clear" w:color="auto" w:fill="FFFFFF"/>
+          <w:lang w:val="en-GB"/>
+        </w:rPr>
+        <w:t>stud_username</w:t>
+      </w:r>
+      <w:proofErr w:type="spellEnd"/>
+      <w:r>
+        <w:rPr>
+          <w:rStyle w:val="cm-variable-2"/>
+          <w:rFonts w:ascii="Courier New" w:hAnsi="Courier New" w:cs="Courier New"/>
+          <w:color w:val="0055AA"/>
+          <w:sz w:val="16"/>
+          <w:szCs w:val="16"/>
+          <w:shd w:val="clear" w:color="auto" w:fill="FFFFFF"/>
+          <w:lang w:val="en-GB"/>
+        </w:rPr>
+        <w:t>`</w:t>
       </w:r>
       <w:r>
         <w:rPr>
@@ -1774,6 +2275,7 @@
         </w:rPr>
         <w:t>`</w:t>
       </w:r>
+      <w:proofErr w:type="spellStart"/>
       <w:r>
         <w:rPr>
           <w:rStyle w:val="cm-variable-2"/>
@@ -1786,6 +2288,7 @@
         </w:rPr>
         <w:t>asig</w:t>
       </w:r>
+      <w:proofErr w:type="spellEnd"/>
       <w:r>
         <w:rPr>
           <w:rStyle w:val="cm-variable-2"/>
@@ -1973,6 +2476,7 @@
         </w:rPr>
         <w:t>`</w:t>
       </w:r>
+      <w:proofErr w:type="spellStart"/>
       <w:r>
         <w:rPr>
           <w:rStyle w:val="cm-variable-2"/>
@@ -1995,7 +2499,20 @@
           <w:shd w:val="clear" w:color="auto" w:fill="FFFFFF"/>
           <w:lang w:val="en-GB"/>
         </w:rPr>
-        <w:t>_id`</w:t>
+        <w:t>_id</w:t>
+      </w:r>
+      <w:proofErr w:type="spellEnd"/>
+      <w:r>
+        <w:rPr>
+          <w:rStyle w:val="cm-variable-2"/>
+          <w:rFonts w:ascii="Courier New" w:hAnsi="Courier New" w:cs="Courier New"/>
+          <w:color w:val="0055AA"/>
+          <w:sz w:val="16"/>
+          <w:szCs w:val="16"/>
+          <w:shd w:val="clear" w:color="auto" w:fill="FFFFFF"/>
+          <w:lang w:val="en-GB"/>
+        </w:rPr>
+        <w:t>`</w:t>
       </w:r>
       <w:r>
         <w:rPr>
@@ -2182,6 +2699,8 @@
         </w:rPr>
         <w:t> </w:t>
       </w:r>
+      <w:proofErr w:type="spellStart"/>
+      <w:proofErr w:type="gramStart"/>
       <w:r>
         <w:rPr>
           <w:rStyle w:val="cm-keyword"/>
@@ -2193,6 +2712,7 @@
         </w:rPr>
         <w:t>InnoDB</w:t>
       </w:r>
+      <w:proofErr w:type="spellEnd"/>
       <w:r>
         <w:rPr>
           <w:rStyle w:val="cm-punctuation"/>
@@ -2205,6 +2725,7 @@
         </w:rPr>
         <w:t>;</w:t>
       </w:r>
+      <w:proofErr w:type="gramEnd"/>
     </w:p>
     <w:p>
       <w:pPr>
@@ -2285,7 +2806,33 @@
           <w:shd w:val="clear" w:color="auto" w:fill="FFFFFF"/>
           <w:lang w:val="en-GB"/>
         </w:rPr>
-        <w:t>`examinator`</w:t>
+        <w:t>`</w:t>
+      </w:r>
+      <w:proofErr w:type="spellStart"/>
+      <w:r>
+        <w:rPr>
+          <w:rStyle w:val="cm-variable-2"/>
+          <w:rFonts w:ascii="Courier New" w:hAnsi="Courier New" w:cs="Courier New"/>
+          <w:color w:val="0055AA"/>
+          <w:sz w:val="16"/>
+          <w:szCs w:val="16"/>
+          <w:shd w:val="clear" w:color="auto" w:fill="FFFFFF"/>
+          <w:lang w:val="en-GB"/>
+        </w:rPr>
+        <w:t>examinator</w:t>
+      </w:r>
+      <w:proofErr w:type="gramStart"/>
+      <w:r>
+        <w:rPr>
+          <w:rStyle w:val="cm-variable-2"/>
+          <w:rFonts w:ascii="Courier New" w:hAnsi="Courier New" w:cs="Courier New"/>
+          <w:color w:val="0055AA"/>
+          <w:sz w:val="16"/>
+          <w:szCs w:val="16"/>
+          <w:shd w:val="clear" w:color="auto" w:fill="FFFFFF"/>
+          <w:lang w:val="en-GB"/>
+        </w:rPr>
+        <w:t>`</w:t>
       </w:r>
       <w:r>
         <w:rPr>
@@ -2310,6 +2857,7 @@
         </w:rPr>
         <w:t>`</w:t>
       </w:r>
+      <w:proofErr w:type="gramEnd"/>
       <w:r>
         <w:rPr>
           <w:rStyle w:val="cm-variable-2"/>
@@ -2322,6 +2870,7 @@
         </w:rPr>
         <w:t>exams</w:t>
       </w:r>
+      <w:proofErr w:type="spellEnd"/>
       <w:r>
         <w:rPr>
           <w:rStyle w:val="cm-variable-2"/>
@@ -2391,7 +2940,33 @@
           <w:shd w:val="clear" w:color="auto" w:fill="FFFFFF"/>
           <w:lang w:val="en-GB"/>
         </w:rPr>
-        <w:t>`asig`</w:t>
+        <w:t>`</w:t>
+      </w:r>
+      <w:proofErr w:type="spellStart"/>
+      <w:r>
+        <w:rPr>
+          <w:rStyle w:val="cm-variable-2"/>
+          <w:rFonts w:ascii="Courier New" w:hAnsi="Courier New" w:cs="Courier New"/>
+          <w:color w:val="0055AA"/>
+          <w:sz w:val="16"/>
+          <w:szCs w:val="16"/>
+          <w:shd w:val="clear" w:color="auto" w:fill="FFFFFF"/>
+          <w:lang w:val="en-GB"/>
+        </w:rPr>
+        <w:t>asig</w:t>
+      </w:r>
+      <w:proofErr w:type="spellEnd"/>
+      <w:r>
+        <w:rPr>
+          <w:rStyle w:val="cm-variable-2"/>
+          <w:rFonts w:ascii="Courier New" w:hAnsi="Courier New" w:cs="Courier New"/>
+          <w:color w:val="0055AA"/>
+          <w:sz w:val="16"/>
+          <w:szCs w:val="16"/>
+          <w:shd w:val="clear" w:color="auto" w:fill="FFFFFF"/>
+          <w:lang w:val="en-GB"/>
+        </w:rPr>
+        <w:t>`</w:t>
       </w:r>
       <w:r>
         <w:rPr>
@@ -2769,6 +3344,7 @@
         </w:rPr>
         <w:t>`</w:t>
       </w:r>
+      <w:proofErr w:type="spellStart"/>
       <w:r>
         <w:rPr>
           <w:rStyle w:val="cm-variable-2"/>
@@ -2791,7 +3367,20 @@
           <w:shd w:val="clear" w:color="auto" w:fill="FFFFFF"/>
           <w:lang w:val="en-GB"/>
         </w:rPr>
-        <w:t>_id`</w:t>
+        <w:t>_id</w:t>
+      </w:r>
+      <w:proofErr w:type="spellEnd"/>
+      <w:r>
+        <w:rPr>
+          <w:rStyle w:val="cm-variable-2"/>
+          <w:rFonts w:ascii="Courier New" w:hAnsi="Courier New" w:cs="Courier New"/>
+          <w:color w:val="0055AA"/>
+          <w:sz w:val="16"/>
+          <w:szCs w:val="16"/>
+          <w:shd w:val="clear" w:color="auto" w:fill="FFFFFF"/>
+          <w:lang w:val="en-GB"/>
+        </w:rPr>
+        <w:t>`</w:t>
       </w:r>
       <w:r>
         <w:rPr>
@@ -3021,7 +3610,31 @@
           <w:shd w:val="clear" w:color="auto" w:fill="FFFFFF"/>
           <w:lang w:val="en-GB"/>
         </w:rPr>
-        <w:t>_1` VARCHAR(256) NOT NULL</w:t>
+        <w:t xml:space="preserve">_1` </w:t>
+      </w:r>
+      <w:proofErr w:type="gramStart"/>
+      <w:r>
+        <w:rPr>
+          <w:rFonts w:ascii="Courier New" w:hAnsi="Courier New" w:cs="Courier New"/>
+          <w:color w:val="444444"/>
+          <w:sz w:val="16"/>
+          <w:szCs w:val="16"/>
+          <w:shd w:val="clear" w:color="auto" w:fill="FFFFFF"/>
+          <w:lang w:val="en-GB"/>
+        </w:rPr>
+        <w:t>VARCHAR(</w:t>
+      </w:r>
+      <w:proofErr w:type="gramEnd"/>
+      <w:r>
+        <w:rPr>
+          <w:rFonts w:ascii="Courier New" w:hAnsi="Courier New" w:cs="Courier New"/>
+          <w:color w:val="444444"/>
+          <w:sz w:val="16"/>
+          <w:szCs w:val="16"/>
+          <w:shd w:val="clear" w:color="auto" w:fill="FFFFFF"/>
+          <w:lang w:val="en-GB"/>
+        </w:rPr>
+        <w:t>256) NOT NULL</w:t>
       </w:r>
       <w:r>
         <w:rPr>
@@ -3099,7 +3712,31 @@
           <w:shd w:val="clear" w:color="auto" w:fill="FFFFFF"/>
           <w:lang w:val="en-GB"/>
         </w:rPr>
-        <w:t>` VARCHAR(256) NOT NULL</w:t>
+        <w:t xml:space="preserve">` </w:t>
+      </w:r>
+      <w:proofErr w:type="gramStart"/>
+      <w:r>
+        <w:rPr>
+          <w:rFonts w:ascii="Courier New" w:hAnsi="Courier New" w:cs="Courier New"/>
+          <w:color w:val="444444"/>
+          <w:sz w:val="16"/>
+          <w:szCs w:val="16"/>
+          <w:shd w:val="clear" w:color="auto" w:fill="FFFFFF"/>
+          <w:lang w:val="en-GB"/>
+        </w:rPr>
+        <w:t>VARCHAR(</w:t>
+      </w:r>
+      <w:proofErr w:type="gramEnd"/>
+      <w:r>
+        <w:rPr>
+          <w:rFonts w:ascii="Courier New" w:hAnsi="Courier New" w:cs="Courier New"/>
+          <w:color w:val="444444"/>
+          <w:sz w:val="16"/>
+          <w:szCs w:val="16"/>
+          <w:shd w:val="clear" w:color="auto" w:fill="FFFFFF"/>
+          <w:lang w:val="en-GB"/>
+        </w:rPr>
+        <w:t>256) NOT NULL</w:t>
       </w:r>
       <w:r>
         <w:rPr>
@@ -3177,7 +3814,31 @@
           <w:shd w:val="clear" w:color="auto" w:fill="FFFFFF"/>
           <w:lang w:val="en-GB"/>
         </w:rPr>
-        <w:t>` VARCHAR(256) NOT NULL</w:t>
+        <w:t xml:space="preserve">` </w:t>
+      </w:r>
+      <w:proofErr w:type="gramStart"/>
+      <w:r>
+        <w:rPr>
+          <w:rFonts w:ascii="Courier New" w:hAnsi="Courier New" w:cs="Courier New"/>
+          <w:color w:val="444444"/>
+          <w:sz w:val="16"/>
+          <w:szCs w:val="16"/>
+          <w:shd w:val="clear" w:color="auto" w:fill="FFFFFF"/>
+          <w:lang w:val="en-GB"/>
+        </w:rPr>
+        <w:t>VARCHAR(</w:t>
+      </w:r>
+      <w:proofErr w:type="gramEnd"/>
+      <w:r>
+        <w:rPr>
+          <w:rFonts w:ascii="Courier New" w:hAnsi="Courier New" w:cs="Courier New"/>
+          <w:color w:val="444444"/>
+          <w:sz w:val="16"/>
+          <w:szCs w:val="16"/>
+          <w:shd w:val="clear" w:color="auto" w:fill="FFFFFF"/>
+          <w:lang w:val="en-GB"/>
+        </w:rPr>
+        <w:t>256) NOT NULL</w:t>
       </w:r>
       <w:r>
         <w:rPr>
@@ -3211,6 +3872,7 @@
           <w:shd w:val="clear" w:color="auto" w:fill="FFFFFF"/>
           <w:lang w:val="en-GB"/>
         </w:rPr>
+        <w:lastRenderedPageBreak/>
         <w:t>`</w:t>
       </w:r>
       <w:r>
@@ -3255,7 +3917,31 @@
           <w:shd w:val="clear" w:color="auto" w:fill="FFFFFF"/>
           <w:lang w:val="en-GB"/>
         </w:rPr>
-        <w:t>` VARCHAR(256) NOT NULL</w:t>
+        <w:t xml:space="preserve">` </w:t>
+      </w:r>
+      <w:proofErr w:type="gramStart"/>
+      <w:r>
+        <w:rPr>
+          <w:rFonts w:ascii="Courier New" w:hAnsi="Courier New" w:cs="Courier New"/>
+          <w:color w:val="444444"/>
+          <w:sz w:val="16"/>
+          <w:szCs w:val="16"/>
+          <w:shd w:val="clear" w:color="auto" w:fill="FFFFFF"/>
+          <w:lang w:val="en-GB"/>
+        </w:rPr>
+        <w:t>VARCHAR(</w:t>
+      </w:r>
+      <w:proofErr w:type="gramEnd"/>
+      <w:r>
+        <w:rPr>
+          <w:rFonts w:ascii="Courier New" w:hAnsi="Courier New" w:cs="Courier New"/>
+          <w:color w:val="444444"/>
+          <w:sz w:val="16"/>
+          <w:szCs w:val="16"/>
+          <w:shd w:val="clear" w:color="auto" w:fill="FFFFFF"/>
+          <w:lang w:val="en-GB"/>
+        </w:rPr>
+        <w:t>256) NOT NULL</w:t>
       </w:r>
       <w:r>
         <w:rPr>
@@ -3287,6 +3973,7 @@
         </w:rPr>
         <w:t>`</w:t>
       </w:r>
+      <w:proofErr w:type="spellStart"/>
       <w:r>
         <w:rPr>
           <w:rStyle w:val="cm-variable-2"/>
@@ -3299,6 +3986,7 @@
         </w:rPr>
         <w:t>correct_answer</w:t>
       </w:r>
+      <w:proofErr w:type="spellEnd"/>
       <w:r>
         <w:rPr>
           <w:rStyle w:val="cm-variable-2"/>
@@ -3458,6 +4146,7 @@
         </w:rPr>
         <w:t> </w:t>
       </w:r>
+      <w:proofErr w:type="spellStart"/>
       <w:r>
         <w:rPr>
           <w:rStyle w:val="cm-keyword"/>
@@ -3469,6 +4158,7 @@
         </w:rPr>
         <w:t>InnoDB</w:t>
       </w:r>
+      <w:proofErr w:type="spellEnd"/>
       <w:r>
         <w:rPr>
           <w:rStyle w:val="cm-punctuation"/>
@@ -3622,6 +4312,7 @@
     <w:lsdException w:name="HTML Sample" w:semiHidden="1" w:unhideWhenUsed="1"/>
     <w:lsdException w:name="HTML Typewriter" w:semiHidden="1" w:unhideWhenUsed="1"/>
     <w:lsdException w:name="HTML Variable" w:semiHidden="1" w:unhideWhenUsed="1"/>
+    <w:lsdException w:name="Normal Table" w:semiHidden="1" w:unhideWhenUsed="1"/>
     <w:lsdException w:name="annotation subject" w:semiHidden="1" w:unhideWhenUsed="1"/>
     <w:lsdException w:name="No List" w:semiHidden="1" w:unhideWhenUsed="1"/>
     <w:lsdException w:name="Outline List 1" w:semiHidden="1" w:unhideWhenUsed="1"/>
@@ -3668,8 +4359,10 @@
     <w:lsdException w:name="Table Subtle 2" w:semiHidden="1" w:unhideWhenUsed="1"/>
     <w:lsdException w:name="Table Web 1" w:semiHidden="1" w:unhideWhenUsed="1"/>
     <w:lsdException w:name="Table Web 2" w:semiHidden="1" w:unhideWhenUsed="1"/>
+    <w:lsdException w:name="Table Web 3" w:semiHidden="1" w:unhideWhenUsed="1"/>
     <w:lsdException w:name="Balloon Text" w:semiHidden="1" w:unhideWhenUsed="1"/>
     <w:lsdException w:name="Table Grid" w:uiPriority="39"/>
+    <w:lsdException w:name="Table Theme" w:semiHidden="1" w:unhideWhenUsed="1"/>
     <w:lsdException w:name="Placeholder Text" w:semiHidden="1"/>
     <w:lsdException w:name="No Spacing" w:uiPriority="1" w:qFormat="1"/>
     <w:lsdException w:name="Light Shading" w:uiPriority="60"/>

</xml_diff>